<commit_message>
Opis - verzija 3
</commit_message>
<xml_diff>
--- a/OpisProjekta/Muzički studio.docx
+++ b/OpisProjekta/Muzički studio.docx
@@ -106,6 +106,8 @@
       <w:r>
         <w:t>preko Interneta.</w:t>
       </w:r>
+      <w:bookmarkStart w:id="0" w:name="_GoBack"/>
+      <w:bookmarkEnd w:id="0"/>
     </w:p>
     <w:p>
       <w:r>
@@ -475,25 +477,7 @@
     </w:p>
     <w:p>
       <w:r>
-        <w:t xml:space="preserve">Ukoliko nestane nekog proizvoda iz magacina, radnik prima informaciju o tome da taj proizvod više nije na stanju i tada mu se nudi opcija potpunog uklanjanja </w:t>
-      </w:r>
-      <w:r>
-        <w:t>proizvoda</w:t>
-      </w:r>
-      <w:r>
-        <w:t xml:space="preserve"> iz ponude ili nabavka. Kada se vrši nabavka, </w:t>
-      </w:r>
-      <w:r>
-        <w:t xml:space="preserve">proizvodu se doda oznaka da nije na stanju. </w:t>
-      </w:r>
-      <w:r>
-        <w:t>Zahtjev za nabavkom</w:t>
-      </w:r>
-      <w:r>
-        <w:t xml:space="preserve"> uposlenik</w:t>
-      </w:r>
-      <w:r>
-        <w:t xml:space="preserve"> prosljeđuje </w:t>
+        <w:t xml:space="preserve">Ukoliko nestane nekog proizvoda iz magacina, radnik prima informaciju o tome da taj proizvod više nije na stanju i tada mu se nudi opcija potpunog uklanjanja proizvoda iz ponude ili nabavka. Kada se vrši nabavka, proizvodu se doda oznaka da nije na stanju. Zahtjev za nabavkom uposlenik prosljeđuje </w:t>
       </w:r>
       <w:r>
         <w:rPr>
@@ -644,8 +628,6 @@
       <w:r>
         <w:t xml:space="preserve"> plaćanje.</w:t>
       </w:r>
-      <w:bookmarkStart w:id="0" w:name="_GoBack"/>
-      <w:bookmarkEnd w:id="0"/>
     </w:p>
     <w:p/>
     <w:sectPr>
@@ -784,7 +766,7 @@
                               <w:noProof/>
                               <w:sz w:val="18"/>
                             </w:rPr>
-                            <w:t>2</w:t>
+                            <w:t>1</w:t>
                           </w:r>
                           <w:r>
                             <w:rPr>
@@ -849,7 +831,7 @@
                         <w:noProof/>
                         <w:sz w:val="18"/>
                       </w:rPr>
-                      <w:t>2</w:t>
+                      <w:t>1</w:t>
                     </w:r>
                     <w:r>
                       <w:rPr>
@@ -2098,7 +2080,7 @@
   <a:extraClrSchemeLst/>
   <a:extLst>
     <a:ext uri="{05A4C25C-085E-4340-85A3-A5531E510DB2}">
-      <thm15:themeFamily xmlns="" xmlns:thm15="http://schemas.microsoft.com/office/thememl/2012/main" name="Office Theme" id="{62F939B6-93AF-4DB8-9C6B-D6C7DFDC589F}" vid="{4A3C46E8-61CC-4603-A589-7422A47A8E4A}"/>
+      <thm15:themeFamily xmlns:thm15="http://schemas.microsoft.com/office/thememl/2012/main" xmlns="" name="Office Theme" id="{62F939B6-93AF-4DB8-9C6B-D6C7DFDC589F}" vid="{4A3C46E8-61CC-4603-A589-7422A47A8E4A}"/>
     </a:ext>
   </a:extLst>
 </a:theme>

</xml_diff>

<commit_message>
opis teme - zavrseno
</commit_message>
<xml_diff>
--- a/OpisProjekta/Muzički studio.docx
+++ b/OpisProjekta/Muzički studio.docx
@@ -106,8 +106,6 @@
       <w:r>
         <w:t>preko Interneta.</w:t>
       </w:r>
-      <w:bookmarkStart w:id="0" w:name="_GoBack"/>
-      <w:bookmarkEnd w:id="0"/>
     </w:p>
     <w:p>
       <w:r>
@@ -604,13 +602,16 @@
     <w:p/>
     <w:p>
       <w:r>
-        <w:t>Nakon što je klijent popunio formular i odabrao termin koji mu odgovara, on plaća određeni postotak cijene u zavisnosti od toga koje je usluge odabrao, kao garancija da će klijent doći na ugovoreni sastanak. Klijent može otkazati sa</w:t>
-      </w:r>
-      <w:r>
-        <w:t>stanak prije zakazanog termina i</w:t>
-      </w:r>
-      <w:r>
-        <w:t xml:space="preserve"> tada mu se vraćaju pare.</w:t>
+        <w:t>Nakon što je klijent popunio formular i odab</w:t>
+      </w:r>
+      <w:r>
+        <w:t>rao termin koji mu odgovara, njegov sastanak se uvodi u evidenciju za zakazane sastanke.</w:t>
+      </w:r>
+      <w:r>
+        <w:t xml:space="preserve"> </w:t>
+      </w:r>
+      <w:r>
+        <w:t>Klijent telefonom može da otkaže zakazani sastanak.</w:t>
       </w:r>
     </w:p>
     <w:p>
@@ -620,7 +621,12 @@
     </w:p>
     <w:p>
       <w:r>
-        <w:t xml:space="preserve">Po završetku poslovanja sa klijentom vrši se obračun usluga </w:t>
+        <w:t>Po završetku poslovanja sa klijentom</w:t>
+      </w:r>
+      <w:bookmarkStart w:id="0" w:name="_GoBack"/>
+      <w:bookmarkEnd w:id="0"/>
+      <w:r>
+        <w:t xml:space="preserve"> vrši se obračun usluga </w:t>
       </w:r>
       <w:r>
         <w:t>i</w:t>
@@ -766,7 +772,7 @@
                               <w:noProof/>
                               <w:sz w:val="18"/>
                             </w:rPr>
-                            <w:t>1</w:t>
+                            <w:t>2</w:t>
                           </w:r>
                           <w:r>
                             <w:rPr>
@@ -831,7 +837,7 @@
                         <w:noProof/>
                         <w:sz w:val="18"/>
                       </w:rPr>
-                      <w:t>1</w:t>
+                      <w:t>2</w:t>
                     </w:r>
                     <w:r>
                       <w:rPr>
@@ -2080,7 +2086,7 @@
   <a:extraClrSchemeLst/>
   <a:extLst>
     <a:ext uri="{05A4C25C-085E-4340-85A3-A5531E510DB2}">
-      <thm15:themeFamily xmlns:thm15="http://schemas.microsoft.com/office/thememl/2012/main" xmlns="" name="Office Theme" id="{62F939B6-93AF-4DB8-9C6B-D6C7DFDC589F}" vid="{4A3C46E8-61CC-4603-A589-7422A47A8E4A}"/>
+      <thm15:themeFamily xmlns="" xmlns:thm15="http://schemas.microsoft.com/office/thememl/2012/main" name="Office Theme" id="{62F939B6-93AF-4DB8-9C6B-D6C7DFDC589F}" vid="{4A3C46E8-61CC-4603-A589-7422A47A8E4A}"/>
     </a:ext>
   </a:extLst>
 </a:theme>

</xml_diff>

<commit_message>
Popravke onoga sto nam je asistent rekao
</commit_message>
<xml_diff>
--- a/OpisProjekta/Muzički studio.docx
+++ b/OpisProjekta/Muzički studio.docx
@@ -37,6 +37,7 @@
     <w:p>
       <w:pPr>
         <w:pStyle w:val="Heading3"/>
+        <w:jc w:val="both"/>
         <w:rPr>
           <w:u w:val="single"/>
         </w:rPr>
@@ -45,6 +46,7 @@
     <w:p>
       <w:pPr>
         <w:pStyle w:val="Heading3"/>
+        <w:jc w:val="both"/>
         <w:rPr>
           <w:sz w:val="24"/>
           <w:szCs w:val="24"/>
@@ -60,8 +62,15 @@
         <w:t>Uvod</w:t>
       </w:r>
     </w:p>
-    <w:p/>
-    <w:p>
+    <w:p>
+      <w:pPr>
+        <w:jc w:val="both"/>
+      </w:pPr>
+    </w:p>
+    <w:p>
+      <w:pPr>
+        <w:jc w:val="both"/>
+      </w:pPr>
       <w:r>
         <w:t>Vlasnik muzičkog studija želi da modernizira poslovanje uvođenjem informacionih tehnologija. Muzički studio Akord nudi mnoge u</w:t>
       </w:r>
@@ -88,6 +97,9 @@
       </w:r>
     </w:p>
     <w:p>
+      <w:pPr>
+        <w:jc w:val="both"/>
+      </w:pPr>
       <w:r>
         <w:t xml:space="preserve">Vlasnik muzičkog studija - naš </w:t>
       </w:r>
@@ -108,6 +120,9 @@
       </w:r>
     </w:p>
     <w:p>
+      <w:pPr>
+        <w:jc w:val="both"/>
+      </w:pPr>
       <w:r>
         <w:t>On želi interfejs</w:t>
       </w:r>
@@ -127,13 +142,78 @@
         <w:t>ena kupovina proizvoda ili naručivanje usluga.</w:t>
       </w:r>
     </w:p>
-    <w:p/>
+    <w:p>
+      <w:pPr>
+        <w:jc w:val="both"/>
+        <w:rPr>
+          <w:lang w:val="bs-Latn-BA"/>
+        </w:rPr>
+      </w:pPr>
+      <w:r>
+        <w:t>Muzi</w:t>
+      </w:r>
+      <w:r>
+        <w:rPr>
+          <w:lang w:val="bs-Latn-BA"/>
+        </w:rPr>
+        <w:t>čki studio „Akord</w:t>
+      </w:r>
+      <w:r>
+        <w:t>”</w:t>
+      </w:r>
+      <w:r>
+        <w:rPr>
+          <w:lang w:val="bs-Latn-BA"/>
+        </w:rPr>
+        <w:t xml:space="preserve"> je osnovan nakon rata i jedan je od prvih u Sarajevu. </w:t>
+      </w:r>
+      <w:r>
+        <w:rPr>
+          <w:lang w:val="bs-Latn-BA"/>
+        </w:rPr>
+        <w:t>Drži korak sa novim tehnologijama i najviše preferira komercijalnu produkciju i moderan savremeni zvuk. Također, muzički studio „Akord</w:t>
+      </w:r>
+      <w:r>
+        <w:rPr>
+          <w:lang w:val="bs-Latn-BA"/>
+        </w:rPr>
+        <w:t xml:space="preserve">” je od svog nastanka pomagao promovisanje mladih </w:t>
+      </w:r>
+      <w:r>
+        <w:rPr>
+          <w:lang w:val="bs-Latn-BA"/>
+        </w:rPr>
+        <w:t>i</w:t>
+      </w:r>
+      <w:r>
+        <w:rPr>
+          <w:lang w:val="bs-Latn-BA"/>
+        </w:rPr>
+        <w:t xml:space="preserve"> neafirmisanih bendova </w:t>
+      </w:r>
+      <w:r>
+        <w:rPr>
+          <w:lang w:val="bs-Latn-BA"/>
+        </w:rPr>
+        <w:t>u tokove naše estrade.</w:t>
+      </w:r>
+    </w:p>
+    <w:p>
+      <w:pPr>
+        <w:jc w:val="both"/>
+        <w:rPr>
+          <w:lang w:val="bs-Latn-BA"/>
+        </w:rPr>
+      </w:pPr>
+    </w:p>
     <w:p>
       <w:pPr>
         <w:pStyle w:val="Heading3"/>
+        <w:jc w:val="both"/>
         <w:rPr>
           <w:sz w:val="24"/>
           <w:szCs w:val="24"/>
+          <w:lang w:val="bs-Latn-BA"/>
         </w:rPr>
       </w:pPr>
       <w:r>
@@ -141,504 +221,1346 @@
           <w:sz w:val="24"/>
           <w:szCs w:val="24"/>
           <w:u w:val="single"/>
-        </w:rPr>
-        <w:t>Kratki opis glavnih funkcionalnosti</w:t>
-      </w:r>
-    </w:p>
-    <w:p/>
-    <w:p>
-      <w:r>
+          <w:lang w:val="bs-Latn-BA"/>
+        </w:rPr>
+        <w:t>Procedure</w:t>
+      </w:r>
+    </w:p>
+    <w:p>
+      <w:pPr>
+        <w:jc w:val="both"/>
+        <w:rPr>
+          <w:lang w:val="bs-Latn-BA"/>
+        </w:rPr>
+      </w:pPr>
+    </w:p>
+    <w:p>
+      <w:pPr>
+        <w:jc w:val="both"/>
+        <w:rPr>
+          <w:lang w:val="bs-Latn-BA"/>
+        </w:rPr>
+      </w:pPr>
+      <w:r>
+        <w:rPr>
+          <w:lang w:val="bs-Latn-BA"/>
+        </w:rPr>
         <w:t xml:space="preserve">U prvom slučaju, pri kupovini </w:t>
       </w:r>
       <w:r>
+        <w:rPr>
+          <w:lang w:val="bs-Latn-BA"/>
+        </w:rPr>
         <w:t>opreme</w:t>
       </w:r>
       <w:r>
+        <w:rPr>
+          <w:lang w:val="bs-Latn-BA"/>
+        </w:rPr>
         <w:t xml:space="preserve">, </w:t>
       </w:r>
       <w:r>
         <w:rPr>
           <w:b/>
+          <w:lang w:val="bs-Latn-BA"/>
         </w:rPr>
         <w:t>klijent</w:t>
       </w:r>
       <w:r>
+        <w:rPr>
+          <w:lang w:val="bs-Latn-BA"/>
+        </w:rPr>
         <w:t xml:space="preserve"> ima mogućnost pregleda</w:t>
       </w:r>
       <w:r>
+        <w:rPr>
+          <w:lang w:val="bs-Latn-BA"/>
+        </w:rPr>
         <w:t xml:space="preserve"> cijele</w:t>
       </w:r>
       <w:r>
+        <w:rPr>
+          <w:lang w:val="bs-Latn-BA"/>
+        </w:rPr>
         <w:t xml:space="preserve"> </w:t>
       </w:r>
       <w:r>
+        <w:rPr>
+          <w:lang w:val="bs-Latn-BA"/>
+        </w:rPr>
         <w:t>opreme koja je u ponudi</w:t>
       </w:r>
       <w:r>
+        <w:rPr>
+          <w:lang w:val="bs-Latn-BA"/>
+        </w:rPr>
         <w:t>, te pregled aktuelnih cijena</w:t>
       </w:r>
       <w:r>
+        <w:rPr>
+          <w:lang w:val="bs-Latn-BA"/>
+        </w:rPr>
         <w:t>, kao i da li ž</w:t>
       </w:r>
       <w:r>
+        <w:rPr>
+          <w:lang w:val="bs-Latn-BA"/>
+        </w:rPr>
         <w:t>eljeni proizvod trenutno postoji u magacinu</w:t>
       </w:r>
       <w:r>
+        <w:rPr>
+          <w:lang w:val="bs-Latn-BA"/>
+        </w:rPr>
         <w:t xml:space="preserve"> ili ne</w:t>
       </w:r>
       <w:r>
+        <w:rPr>
+          <w:lang w:val="bs-Latn-BA"/>
+        </w:rPr>
         <w:t xml:space="preserve">. </w:t>
       </w:r>
     </w:p>
     <w:p>
-      <w:r>
-        <w:t xml:space="preserve">U slučaju da se </w:t>
-      </w:r>
-      <w:r>
-        <w:t>klijent</w:t>
-      </w:r>
-      <w:r>
-        <w:t xml:space="preserve"> odluči za</w:t>
-      </w:r>
-      <w:r>
+      <w:pPr>
+        <w:jc w:val="both"/>
+        <w:rPr>
+          <w:lang w:val="bs-Latn-BA"/>
+        </w:rPr>
+      </w:pPr>
+      <w:r>
+        <w:rPr>
+          <w:lang w:val="bs-Latn-BA"/>
+        </w:rPr>
+        <w:t>U slučaju da se klijent odluči za</w:t>
+      </w:r>
+      <w:r>
+        <w:rPr>
+          <w:lang w:val="bs-Latn-BA"/>
+        </w:rPr>
         <w:t xml:space="preserve"> kupovinu nekog</w:t>
       </w:r>
       <w:r>
+        <w:rPr>
+          <w:lang w:val="bs-Latn-BA"/>
+        </w:rPr>
         <w:t xml:space="preserve"> </w:t>
       </w:r>
       <w:r>
+        <w:rPr>
+          <w:lang w:val="bs-Latn-BA"/>
+        </w:rPr>
         <w:t>proizvoda</w:t>
       </w:r>
       <w:r>
+        <w:rPr>
+          <w:lang w:val="bs-Latn-BA"/>
+        </w:rPr>
         <w:t>, on</w:t>
       </w:r>
       <w:r>
+        <w:rPr>
+          <w:lang w:val="bs-Latn-BA"/>
+        </w:rPr>
         <w:t xml:space="preserve"> može zatražiti da m</w:t>
       </w:r>
       <w:r>
+        <w:rPr>
+          <w:lang w:val="bs-Latn-BA"/>
+        </w:rPr>
         <w:t xml:space="preserve">u se </w:t>
       </w:r>
       <w:r>
+        <w:rPr>
+          <w:lang w:val="bs-Latn-BA"/>
+        </w:rPr>
         <w:t>isti</w:t>
       </w:r>
       <w:r>
+        <w:rPr>
+          <w:lang w:val="bs-Latn-BA"/>
+        </w:rPr>
         <w:t xml:space="preserve"> “rezerviše”</w:t>
       </w:r>
       <w:r>
+        <w:rPr>
+          <w:lang w:val="bs-Latn-BA"/>
+        </w:rPr>
         <w:t xml:space="preserve"> </w:t>
       </w:r>
       <w:r>
+        <w:rPr>
+          <w:lang w:val="bs-Latn-BA"/>
+        </w:rPr>
         <w:t xml:space="preserve">ili ga može direktno </w:t>
       </w:r>
       <w:r>
+        <w:rPr>
+          <w:lang w:val="bs-Latn-BA"/>
+        </w:rPr>
         <w:t>naručiti za dostavu na ličnu adresu.</w:t>
       </w:r>
     </w:p>
     <w:p>
-      <w:r>
-        <w:t xml:space="preserve">U drugom slučaju, snimanje i ostale usluge, </w:t>
-      </w:r>
-      <w:r>
-        <w:t>klijent</w:t>
-      </w:r>
-      <w:r>
-        <w:t xml:space="preserve"> može putem Internet</w:t>
-      </w:r>
-      <w:r>
+      <w:pPr>
+        <w:jc w:val="both"/>
+        <w:rPr>
+          <w:lang w:val="bs-Latn-BA"/>
+        </w:rPr>
+      </w:pPr>
+      <w:r>
+        <w:rPr>
+          <w:lang w:val="bs-Latn-BA"/>
+        </w:rPr>
+        <w:t>U drugom slučaju, snimanje i ostale usluge, klijent može putem Internet</w:t>
+      </w:r>
+      <w:r>
+        <w:rPr>
+          <w:lang w:val="bs-Latn-BA"/>
+        </w:rPr>
         <w:t>a zakazati sastanak sa poslodavcem,</w:t>
       </w:r>
       <w:r>
+        <w:rPr>
+          <w:lang w:val="bs-Latn-BA"/>
+        </w:rPr>
         <w:t xml:space="preserve"> s ciljem da detaljno razgovara o tome koja mu je us</w:t>
       </w:r>
       <w:r>
+        <w:rPr>
+          <w:lang w:val="bs-Latn-BA"/>
+        </w:rPr>
         <w:t>luga potrebna</w:t>
       </w:r>
       <w:r>
+        <w:rPr>
+          <w:lang w:val="bs-Latn-BA"/>
+        </w:rPr>
         <w:t>, na način da na interfejsu</w:t>
       </w:r>
       <w:r>
+        <w:rPr>
+          <w:lang w:val="bs-Latn-BA"/>
+        </w:rPr>
         <w:t xml:space="preserve"> popuni zahtjev za sastanak</w:t>
       </w:r>
       <w:r>
+        <w:rPr>
+          <w:lang w:val="bs-Latn-BA"/>
+        </w:rPr>
         <w:t xml:space="preserve"> gdje treba da ostavi osnovne lične podatke</w:t>
       </w:r>
       <w:r>
+        <w:rPr>
+          <w:lang w:val="bs-Latn-BA"/>
+        </w:rPr>
         <w:t xml:space="preserve"> (ime i prezime, adresa stanovanja, broj telefona</w:t>
       </w:r>
       <w:r>
+        <w:rPr>
+          <w:lang w:val="bs-Latn-BA"/>
+        </w:rPr>
         <w:t>),</w:t>
       </w:r>
       <w:r>
+        <w:rPr>
+          <w:lang w:val="bs-Latn-BA"/>
+        </w:rPr>
         <w:t xml:space="preserve"> nakon čega mu se nudi više mogućih termina od kojih on izabira jedan koji mu odgovara. </w:t>
       </w:r>
     </w:p>
     <w:p>
-      <w:r>
-        <w:t>Klijent</w:t>
-      </w:r>
-      <w:r>
-        <w:t xml:space="preserve"> može također lično doći u prostorije muzičkog studi</w:t>
-      </w:r>
-      <w:r>
-        <w:t>ja gdje može ugovoriti sastanak. Sastanak se može zakazati i putem telefona.</w:t>
-      </w:r>
-    </w:p>
-    <w:p>
-      <w:r>
+      <w:pPr>
+        <w:jc w:val="both"/>
+        <w:rPr>
+          <w:lang w:val="it-IT"/>
+        </w:rPr>
+      </w:pPr>
+      <w:r>
+        <w:rPr>
+          <w:lang w:val="bs-Latn-BA"/>
+        </w:rPr>
+        <w:t>Klijent može također lično doći u prostorije muzičkog studi</w:t>
+      </w:r>
+      <w:r>
+        <w:rPr>
+          <w:lang w:val="bs-Latn-BA"/>
+        </w:rPr>
+        <w:t xml:space="preserve">ja gdje može ugovoriti sastanak. </w:t>
+      </w:r>
+      <w:r>
+        <w:rPr>
+          <w:lang w:val="it-IT"/>
+        </w:rPr>
+        <w:t>Sastanak se može zakazati i putem telefona.</w:t>
+      </w:r>
+    </w:p>
+    <w:p>
+      <w:pPr>
+        <w:jc w:val="both"/>
+        <w:rPr>
+          <w:lang w:val="it-IT"/>
+        </w:rPr>
+      </w:pPr>
+      <w:r>
+        <w:rPr>
+          <w:lang w:val="it-IT"/>
+        </w:rPr>
         <w:t xml:space="preserve">Evidenciju o zakazanim sastancima vodi </w:t>
       </w:r>
       <w:r>
         <w:rPr>
           <w:b/>
+          <w:lang w:val="it-IT"/>
         </w:rPr>
         <w:t>uposlenik</w:t>
       </w:r>
       <w:r>
+        <w:rPr>
+          <w:lang w:val="it-IT"/>
+        </w:rPr>
         <w:t xml:space="preserve"> studija.</w:t>
       </w:r>
     </w:p>
     <w:p>
-      <w:r>
+      <w:pPr>
+        <w:jc w:val="both"/>
+        <w:rPr>
+          <w:lang w:val="it-IT"/>
+        </w:rPr>
+      </w:pPr>
+      <w:r>
+        <w:rPr>
+          <w:lang w:val="it-IT"/>
+        </w:rPr>
         <w:t>U</w:t>
       </w:r>
       <w:r>
+        <w:rPr>
+          <w:lang w:val="it-IT"/>
+        </w:rPr>
         <w:t xml:space="preserve"> okviru </w:t>
       </w:r>
       <w:r>
-        <w:t xml:space="preserve">interfejsa </w:t>
-      </w:r>
-      <w:r>
-        <w:t>klijentu</w:t>
-      </w:r>
-      <w:r>
-        <w:t xml:space="preserve"> će biti dostupne sve informacije o tome šta muzički studio nudi.</w:t>
-      </w:r>
-    </w:p>
-    <w:p/>
-    <w:p>
-      <w:pPr>
-        <w:pStyle w:val="Heading3"/>
-        <w:rPr>
-          <w:u w:val="single"/>
-        </w:rPr>
-      </w:pPr>
-      <w:r>
-        <w:rPr>
-          <w:u w:val="single"/>
+        <w:rPr>
+          <w:lang w:val="it-IT"/>
+        </w:rPr>
+        <w:t>interfejsa klijentu će biti dostupne sve informacije o tome šta muzički studio nudi.</w:t>
+      </w:r>
+    </w:p>
+    <w:p>
+      <w:pPr>
+        <w:jc w:val="both"/>
+        <w:rPr>
+          <w:lang w:val="it-IT"/>
+        </w:rPr>
+      </w:pPr>
+    </w:p>
+    <w:p>
+      <w:pPr>
+        <w:pStyle w:val="Heading8"/>
+        <w:jc w:val="both"/>
+        <w:rPr>
+          <w:lang w:val="it-IT"/>
+        </w:rPr>
+      </w:pPr>
+      <w:r>
+        <w:rPr>
+          <w:lang w:val="it-IT"/>
         </w:rPr>
         <w:t>Plaćanje</w:t>
       </w:r>
     </w:p>
-    <w:p/>
-    <w:p>
-      <w:r>
+    <w:p>
+      <w:pPr>
+        <w:jc w:val="both"/>
+        <w:rPr>
+          <w:lang w:val="it-IT"/>
+        </w:rPr>
+      </w:pPr>
+    </w:p>
+    <w:p>
+      <w:pPr>
+        <w:jc w:val="both"/>
+        <w:rPr>
+          <w:lang w:val="it-IT"/>
+        </w:rPr>
+      </w:pPr>
+      <w:r>
+        <w:rPr>
+          <w:lang w:val="it-IT"/>
+        </w:rPr>
         <w:t xml:space="preserve">Plaćanje se može obaviti na više načina. </w:t>
       </w:r>
     </w:p>
     <w:p>
-      <w:r>
+      <w:pPr>
+        <w:jc w:val="both"/>
+        <w:rPr>
+          <w:lang w:val="it-IT"/>
+        </w:rPr>
+      </w:pPr>
+      <w:r>
+        <w:rPr>
+          <w:lang w:val="it-IT"/>
+        </w:rPr>
         <w:t>Ukoliko</w:t>
       </w:r>
       <w:r>
-        <w:t xml:space="preserve"> je </w:t>
-      </w:r>
-      <w:r>
-        <w:t>klijent</w:t>
-      </w:r>
-      <w:r>
-        <w:t xml:space="preserve"> lično došao u </w:t>
-      </w:r>
-      <w:r>
+        <w:rPr>
+          <w:lang w:val="it-IT"/>
+        </w:rPr>
+        <w:t xml:space="preserve"> je klijent lično došao u </w:t>
+      </w:r>
+      <w:r>
+        <w:rPr>
+          <w:lang w:val="it-IT"/>
+        </w:rPr>
         <w:t xml:space="preserve">prostorije studija, </w:t>
       </w:r>
       <w:r>
+        <w:rPr>
+          <w:lang w:val="it-IT"/>
+        </w:rPr>
         <w:t xml:space="preserve">tada bira da li će platiti gotovinom ili </w:t>
       </w:r>
       <w:r>
+        <w:rPr>
+          <w:lang w:val="it-IT"/>
+        </w:rPr>
+        <w:lastRenderedPageBreak/>
         <w:t>bankovnom karticom</w:t>
       </w:r>
       <w:r>
+        <w:rPr>
+          <w:lang w:val="it-IT"/>
+        </w:rPr>
         <w:t>.</w:t>
       </w:r>
     </w:p>
     <w:p>
-      <w:r>
+      <w:pPr>
+        <w:jc w:val="both"/>
+        <w:rPr>
+          <w:lang w:val="it-IT"/>
+        </w:rPr>
+      </w:pPr>
+      <w:r>
+        <w:rPr>
+          <w:lang w:val="it-IT"/>
+        </w:rPr>
         <w:t>Ako izabere plaćanje bankovnom karticom</w:t>
       </w:r>
       <w:r>
+        <w:rPr>
+          <w:lang w:val="it-IT"/>
+        </w:rPr>
         <w:t>,</w:t>
       </w:r>
       <w:r>
+        <w:rPr>
+          <w:lang w:val="it-IT"/>
+        </w:rPr>
         <w:t xml:space="preserve"> od klijenta se traži da ubaci karticu u ekste</w:t>
       </w:r>
       <w:r>
+        <w:rPr>
+          <w:lang w:val="it-IT"/>
+        </w:rPr>
         <w:t>rni uređaj i unese šifru. Nakon</w:t>
       </w:r>
       <w:r>
-        <w:t xml:space="preserve"> toga, vrši se provjera i validacija šifre i obavještava se korisnika o uspješnosti odnosno neuspješnosti validacije. U slučaju neuspjeha, klijent </w:t>
-      </w:r>
-      <w:r>
-        <w:lastRenderedPageBreak/>
-        <w:t xml:space="preserve">može zatražiti rezervaciju </w:t>
-      </w:r>
-      <w:r>
+        <w:rPr>
+          <w:lang w:val="it-IT"/>
+        </w:rPr>
+        <w:t xml:space="preserve"> toga, vrši se provjera i validacija šifre i obavještava se korisnika o uspješnosti odnosno neuspješnosti validacije. U slučaju neuspjeha, klijent može zatražiti rezervaciju </w:t>
+      </w:r>
+      <w:r>
+        <w:rPr>
+          <w:lang w:val="it-IT"/>
+        </w:rPr>
         <w:t>proizvoda</w:t>
       </w:r>
       <w:r>
+        <w:rPr>
+          <w:lang w:val="it-IT"/>
+        </w:rPr>
         <w:t xml:space="preserve"> kako bi </w:t>
       </w:r>
       <w:r>
+        <w:rPr>
+          <w:lang w:val="it-IT"/>
+        </w:rPr>
         <w:t>u određenom roku</w:t>
       </w:r>
       <w:r>
+        <w:rPr>
+          <w:lang w:val="it-IT"/>
+        </w:rPr>
         <w:t xml:space="preserve"> mogao </w:t>
       </w:r>
       <w:r>
+        <w:rPr>
+          <w:lang w:val="it-IT"/>
+        </w:rPr>
         <w:t xml:space="preserve">ponovno doći i </w:t>
       </w:r>
       <w:r>
+        <w:rPr>
+          <w:lang w:val="it-IT"/>
+        </w:rPr>
         <w:t xml:space="preserve">kupiti željeni </w:t>
       </w:r>
       <w:r>
+        <w:rPr>
+          <w:lang w:val="it-IT"/>
+        </w:rPr>
         <w:t>proizvod</w:t>
       </w:r>
       <w:r>
+        <w:rPr>
+          <w:lang w:val="it-IT"/>
+        </w:rPr>
         <w:t>.</w:t>
       </w:r>
     </w:p>
     <w:p>
-      <w:r>
+      <w:pPr>
+        <w:jc w:val="both"/>
+        <w:rPr>
+          <w:lang w:val="it-IT"/>
+        </w:rPr>
+      </w:pPr>
+      <w:r>
+        <w:rPr>
+          <w:lang w:val="it-IT"/>
+        </w:rPr>
         <w:t xml:space="preserve">U slučaju da je klijent proizvod naručio preko interneta, tada plaćanje vrši </w:t>
       </w:r>
       <w:r>
         <w:rPr>
           <w:b/>
+          <w:lang w:val="it-IT"/>
         </w:rPr>
         <w:t>dostavljaču</w:t>
       </w:r>
       <w:r>
+        <w:rPr>
+          <w:lang w:val="it-IT"/>
+        </w:rPr>
         <w:t xml:space="preserve"> prilikom pouzeća.</w:t>
       </w:r>
     </w:p>
     <w:p>
-      <w:r>
+      <w:pPr>
+        <w:jc w:val="both"/>
+        <w:rPr>
+          <w:lang w:val="it-IT"/>
+        </w:rPr>
+      </w:pPr>
+      <w:r>
+        <w:rPr>
+          <w:lang w:val="it-IT"/>
+        </w:rPr>
         <w:t xml:space="preserve">Ukoliko se radi o drugim uslugama mimo kupovine </w:t>
       </w:r>
       <w:r>
+        <w:rPr>
+          <w:lang w:val="it-IT"/>
+        </w:rPr>
         <w:t>proizvoda</w:t>
       </w:r>
       <w:r>
+        <w:rPr>
+          <w:lang w:val="it-IT"/>
+        </w:rPr>
         <w:t>,</w:t>
       </w:r>
       <w:r>
+        <w:rPr>
+          <w:lang w:val="it-IT"/>
+        </w:rPr>
         <w:t xml:space="preserve"> nakon završetka poslovanja sa muzičkim studijom i ostvarenih svih usluga npr. snimanje albuma, klijent vrši plaćanje gotovinom ili </w:t>
       </w:r>
       <w:r>
+        <w:rPr>
+          <w:lang w:val="it-IT"/>
+        </w:rPr>
         <w:t>bankovnom karticom</w:t>
       </w:r>
       <w:r>
+        <w:rPr>
+          <w:lang w:val="it-IT"/>
+        </w:rPr>
         <w:t xml:space="preserve"> na već opisani način.</w:t>
       </w:r>
     </w:p>
     <w:p>
       <w:pPr>
-        <w:pStyle w:val="Heading3"/>
-        <w:rPr>
-          <w:u w:val="single"/>
-        </w:rPr>
-      </w:pPr>
-      <w:r>
-        <w:rPr>
-          <w:u w:val="single"/>
+        <w:pStyle w:val="Heading8"/>
+        <w:jc w:val="both"/>
+        <w:rPr>
+          <w:lang w:val="it-IT"/>
+        </w:rPr>
+      </w:pPr>
+      <w:r>
+        <w:rPr>
+          <w:lang w:val="it-IT"/>
         </w:rPr>
         <w:t>Upravljanje zalihama</w:t>
       </w:r>
     </w:p>
     <w:p>
       <w:pPr>
+        <w:jc w:val="both"/>
         <w:rPr>
           <w:rStyle w:val="Heading2Char"/>
           <w:b w:val="0"/>
           <w:bCs/>
           <w:i w:val="0"/>
           <w:iCs/>
-        </w:rPr>
-      </w:pPr>
-    </w:p>
-    <w:p>
-      <w:r>
+          <w:lang w:val="it-IT"/>
+        </w:rPr>
+      </w:pPr>
+    </w:p>
+    <w:p>
+      <w:pPr>
+        <w:jc w:val="both"/>
+        <w:rPr>
+          <w:lang w:val="it-IT"/>
+        </w:rPr>
+      </w:pPr>
+      <w:r>
+        <w:rPr>
+          <w:lang w:val="it-IT"/>
+        </w:rPr>
         <w:t>Radnik (uposlenik studija)</w:t>
       </w:r>
       <w:r>
+        <w:rPr>
+          <w:lang w:val="it-IT"/>
+        </w:rPr>
         <w:t xml:space="preserve"> vrši ažuriranje o stanjima zaliha. Prilikom svake kupovine dolazi do promjene stanja zaliha kao i prilikom nabavke nove robe.</w:t>
       </w:r>
     </w:p>
     <w:p>
-      <w:r>
+      <w:pPr>
+        <w:jc w:val="both"/>
+        <w:rPr>
+          <w:lang w:val="it-IT"/>
+        </w:rPr>
+      </w:pPr>
+      <w:r>
+        <w:rPr>
+          <w:lang w:val="it-IT"/>
+        </w:rPr>
         <w:t xml:space="preserve">Ukoliko nestane nekog proizvoda iz magacina, radnik prima informaciju o tome da taj proizvod više nije na stanju i tada mu se nudi opcija potpunog uklanjanja proizvoda iz ponude ili nabavka. Kada se vrši nabavka, proizvodu se doda oznaka da nije na stanju. Zahtjev za nabavkom uposlenik prosljeđuje </w:t>
       </w:r>
       <w:r>
         <w:rPr>
           <w:b/>
+          <w:lang w:val="it-IT"/>
         </w:rPr>
         <w:t>vlasniku</w:t>
       </w:r>
       <w:r>
+        <w:rPr>
+          <w:lang w:val="it-IT"/>
+        </w:rPr>
         <w:t xml:space="preserve"> koji dalje koordinira procesom.</w:t>
       </w:r>
     </w:p>
     <w:p>
       <w:pPr>
+        <w:pStyle w:val="Heading8"/>
+        <w:jc w:val="both"/>
+        <w:rPr>
+          <w:lang w:val="it-IT"/>
+        </w:rPr>
+      </w:pPr>
+      <w:r>
+        <w:rPr>
+          <w:lang w:val="it-IT"/>
+        </w:rPr>
+        <w:t>Realizacija kupovine</w:t>
+      </w:r>
+    </w:p>
+    <w:p>
+      <w:pPr>
+        <w:jc w:val="both"/>
+        <w:rPr>
+          <w:lang w:val="it-IT"/>
+        </w:rPr>
+      </w:pPr>
+    </w:p>
+    <w:p>
+      <w:pPr>
+        <w:jc w:val="both"/>
+        <w:rPr>
+          <w:lang w:val="it-IT"/>
+        </w:rPr>
+      </w:pPr>
+      <w:r>
+        <w:rPr>
+          <w:lang w:val="it-IT"/>
+        </w:rPr>
+        <w:t xml:space="preserve">Kada putem </w:t>
+      </w:r>
+      <w:r>
+        <w:rPr>
+          <w:lang w:val="it-IT"/>
+        </w:rPr>
+        <w:t>interfejsa</w:t>
+      </w:r>
+      <w:r>
+        <w:rPr>
+          <w:lang w:val="it-IT"/>
+        </w:rPr>
+        <w:t xml:space="preserve"> klijent odluči koji artikal</w:t>
+      </w:r>
+      <w:r>
+        <w:rPr>
+          <w:lang w:val="it-IT"/>
+        </w:rPr>
+        <w:t xml:space="preserve"> želi</w:t>
+      </w:r>
+      <w:r>
+        <w:rPr>
+          <w:lang w:val="it-IT"/>
+        </w:rPr>
+        <w:t xml:space="preserve"> </w:t>
+      </w:r>
+      <w:r>
+        <w:rPr>
+          <w:lang w:val="it-IT"/>
+        </w:rPr>
+        <w:t>naručiti,</w:t>
+      </w:r>
+      <w:r>
+        <w:rPr>
+          <w:lang w:val="it-IT"/>
+        </w:rPr>
+        <w:t xml:space="preserve"> po</w:t>
+      </w:r>
+      <w:r>
+        <w:rPr>
+          <w:lang w:val="it-IT"/>
+        </w:rPr>
+        <w:t xml:space="preserve">trebno je da </w:t>
+      </w:r>
+      <w:r>
+        <w:rPr>
+          <w:lang w:val="it-IT"/>
+        </w:rPr>
+        <w:t>upiše</w:t>
+      </w:r>
+      <w:r>
+        <w:rPr>
+          <w:lang w:val="it-IT"/>
+        </w:rPr>
+        <w:t xml:space="preserve"> podatke o adresi na koju će</w:t>
+      </w:r>
+      <w:r>
+        <w:rPr>
+          <w:lang w:val="it-IT"/>
+        </w:rPr>
+        <w:t xml:space="preserve"> </w:t>
+      </w:r>
+      <w:r>
+        <w:rPr>
+          <w:lang w:val="it-IT"/>
+        </w:rPr>
+        <w:t>kupljeni proizvod</w:t>
+      </w:r>
+      <w:r>
+        <w:rPr>
+          <w:lang w:val="it-IT"/>
+        </w:rPr>
+        <w:t xml:space="preserve"> stići,</w:t>
+      </w:r>
+      <w:r>
+        <w:rPr>
+          <w:lang w:val="it-IT"/>
+        </w:rPr>
+        <w:t xml:space="preserve"> kontakt telefon</w:t>
+      </w:r>
+      <w:r>
+        <w:rPr>
+          <w:lang w:val="it-IT"/>
+        </w:rPr>
+        <w:t>,</w:t>
+      </w:r>
+      <w:r>
+        <w:rPr>
+          <w:lang w:val="it-IT"/>
+        </w:rPr>
+        <w:t xml:space="preserve"> te </w:t>
+      </w:r>
+      <w:r>
+        <w:rPr>
+          <w:lang w:val="it-IT"/>
+        </w:rPr>
+        <w:t xml:space="preserve">svoje </w:t>
+      </w:r>
+      <w:r>
+        <w:rPr>
+          <w:lang w:val="it-IT"/>
+        </w:rPr>
+        <w:t>ime i pr</w:t>
+      </w:r>
+      <w:r>
+        <w:rPr>
+          <w:lang w:val="it-IT"/>
+        </w:rPr>
+        <w:t>ezime.</w:t>
+      </w:r>
+    </w:p>
+    <w:p>
+      <w:pPr>
+        <w:jc w:val="both"/>
+        <w:rPr>
+          <w:lang w:val="it-IT"/>
+        </w:rPr>
+      </w:pPr>
+      <w:r>
+        <w:rPr>
+          <w:lang w:val="it-IT"/>
+        </w:rPr>
+        <w:t>U</w:t>
+      </w:r>
+      <w:r>
+        <w:rPr>
+          <w:lang w:val="it-IT"/>
+        </w:rPr>
+        <w:t xml:space="preserve">koliko je </w:t>
+      </w:r>
+      <w:r>
+        <w:rPr>
+          <w:lang w:val="it-IT"/>
+        </w:rPr>
+        <w:t xml:space="preserve">klijent </w:t>
+      </w:r>
+      <w:r>
+        <w:rPr>
+          <w:lang w:val="it-IT"/>
+        </w:rPr>
+        <w:t xml:space="preserve">rezervisao neki </w:t>
+      </w:r>
+      <w:r>
+        <w:rPr>
+          <w:lang w:val="it-IT"/>
+        </w:rPr>
+        <w:t>proizvod, njemu se daje rok od 5 dana da izvrši kupovinu artikla. U</w:t>
+      </w:r>
+      <w:r>
+        <w:rPr>
+          <w:lang w:val="it-IT"/>
+        </w:rPr>
+        <w:t xml:space="preserve"> slučaju da se klijent nakon</w:t>
+      </w:r>
+      <w:r>
+        <w:rPr>
+          <w:lang w:val="it-IT"/>
+        </w:rPr>
+        <w:t xml:space="preserve"> isteka navedenog roka ne pojavi, rezervacija se poništava</w:t>
+      </w:r>
+      <w:r>
+        <w:rPr>
+          <w:lang w:val="it-IT"/>
+        </w:rPr>
+        <w:t>.</w:t>
+      </w:r>
+    </w:p>
+    <w:p>
+      <w:pPr>
+        <w:jc w:val="both"/>
+        <w:rPr>
+          <w:lang w:val="it-IT"/>
+        </w:rPr>
+      </w:pPr>
+    </w:p>
+    <w:p>
+      <w:pPr>
+        <w:pStyle w:val="Heading8"/>
+        <w:jc w:val="both"/>
+        <w:rPr>
+          <w:lang w:val="it-IT"/>
+        </w:rPr>
+      </w:pPr>
+      <w:r>
+        <w:rPr>
+          <w:lang w:val="it-IT"/>
+        </w:rPr>
+        <w:t>Realizacija ostalih usluga</w:t>
+      </w:r>
+    </w:p>
+    <w:p>
+      <w:pPr>
+        <w:jc w:val="both"/>
+        <w:rPr>
+          <w:lang w:val="it-IT"/>
+        </w:rPr>
+      </w:pPr>
+    </w:p>
+    <w:p>
+      <w:pPr>
+        <w:jc w:val="both"/>
+        <w:rPr>
+          <w:lang w:val="it-IT"/>
+        </w:rPr>
+      </w:pPr>
+      <w:r>
+        <w:rPr>
+          <w:lang w:val="it-IT"/>
+        </w:rPr>
+        <w:t>Nakon što je klijent popunio formular i odab</w:t>
+      </w:r>
+      <w:r>
+        <w:rPr>
+          <w:lang w:val="it-IT"/>
+        </w:rPr>
+        <w:t>rao termin koji mu odgovara, njegov sastanak se uvodi u evidenciju za zakazane sastanke.</w:t>
+      </w:r>
+      <w:r>
+        <w:rPr>
+          <w:lang w:val="it-IT"/>
+        </w:rPr>
+        <w:t xml:space="preserve"> </w:t>
+      </w:r>
+      <w:r>
+        <w:rPr>
+          <w:lang w:val="it-IT"/>
+        </w:rPr>
+        <w:t>Klijent telefonom može da otkaže zakazani sastanak.</w:t>
+      </w:r>
+    </w:p>
+    <w:p>
+      <w:pPr>
+        <w:jc w:val="both"/>
+        <w:rPr>
+          <w:lang w:val="it-IT"/>
+        </w:rPr>
+      </w:pPr>
+      <w:r>
+        <w:rPr>
+          <w:lang w:val="it-IT"/>
+        </w:rPr>
+        <w:t>Nakon sastanka klijent se dogovara sa upravom muzičkog studija o radu u narednom periodu i terminima realizacije samih usluga, a te termine poslodavac unosi u svoj kalendar putem interfejsa.</w:t>
+      </w:r>
+    </w:p>
+    <w:p>
+      <w:pPr>
+        <w:jc w:val="both"/>
+        <w:rPr>
+          <w:lang w:val="it-IT"/>
+        </w:rPr>
+      </w:pPr>
+      <w:r>
+        <w:rPr>
+          <w:lang w:val="it-IT"/>
+        </w:rPr>
+        <w:t xml:space="preserve">Po završetku poslovanja sa klijentom vrši se obračun usluga </w:t>
+      </w:r>
+      <w:r>
+        <w:rPr>
+          <w:lang w:val="it-IT"/>
+        </w:rPr>
+        <w:t>i</w:t>
+      </w:r>
+      <w:r>
+        <w:rPr>
+          <w:lang w:val="it-IT"/>
+        </w:rPr>
+        <w:t xml:space="preserve"> plaćanje.</w:t>
+      </w:r>
+    </w:p>
+    <w:p>
+      <w:pPr>
+        <w:jc w:val="both"/>
+        <w:rPr>
+          <w:lang w:val="it-IT"/>
+        </w:rPr>
+      </w:pPr>
+    </w:p>
+    <w:p>
+      <w:pPr>
         <w:pStyle w:val="Heading3"/>
-        <w:rPr>
+        <w:jc w:val="both"/>
+        <w:rPr>
+          <w:sz w:val="24"/>
+          <w:szCs w:val="24"/>
           <w:u w:val="single"/>
-        </w:rPr>
-      </w:pPr>
-      <w:r>
-        <w:rPr>
+          <w:lang w:val="it-IT"/>
+        </w:rPr>
+      </w:pPr>
+      <w:r>
+        <w:rPr>
+          <w:sz w:val="24"/>
+          <w:szCs w:val="24"/>
           <w:u w:val="single"/>
-        </w:rPr>
-        <w:t>Realizacija kupovine</w:t>
+          <w:lang w:val="it-IT"/>
+        </w:rPr>
+        <w:t>Popis glavnih funkcionalnosti</w:t>
+      </w:r>
+    </w:p>
+    <w:p>
+      <w:pPr>
+        <w:jc w:val="both"/>
+        <w:rPr>
+          <w:lang w:val="it-IT"/>
+        </w:rPr>
+      </w:pPr>
+    </w:p>
+    <w:p>
+      <w:pPr>
+        <w:pStyle w:val="ListParagraph"/>
+        <w:numPr>
+          <w:ilvl w:val="0"/>
+          <w:numId w:val="2"/>
+        </w:numPr>
+        <w:jc w:val="both"/>
+        <w:rPr>
+          <w:lang w:val="it-IT"/>
+        </w:rPr>
+      </w:pPr>
+      <w:r>
+        <w:rPr>
+          <w:lang w:val="it-IT"/>
+        </w:rPr>
+        <w:t>Mogućnost pregleda svih artikala koji su u ponudi (muzički instrumenti, njihova prateća oprema, uređaji za snimanje i reprodukciju muzičkih zapisa) te njihovih cijena</w:t>
+      </w:r>
+    </w:p>
+    <w:p>
+      <w:pPr>
+        <w:pStyle w:val="ListParagraph"/>
+        <w:numPr>
+          <w:ilvl w:val="0"/>
+          <w:numId w:val="2"/>
+        </w:numPr>
+        <w:jc w:val="both"/>
+        <w:rPr>
+          <w:lang w:val="it-IT"/>
+        </w:rPr>
+      </w:pPr>
+      <w:r>
+        <w:rPr>
+          <w:lang w:val="it-IT"/>
+        </w:rPr>
+        <w:lastRenderedPageBreak/>
+        <w:t>Mogućnost pregleda svih usluga muzičkog studija pored prodaje muzičke opreme (snimanja muzičkih zapisa itd.)</w:t>
+      </w:r>
+    </w:p>
+    <w:p>
+      <w:pPr>
+        <w:pStyle w:val="ListParagraph"/>
+        <w:numPr>
+          <w:ilvl w:val="0"/>
+          <w:numId w:val="2"/>
+        </w:numPr>
+        <w:jc w:val="both"/>
+        <w:rPr>
+          <w:lang w:val="it-IT"/>
+        </w:rPr>
+      </w:pPr>
+      <w:r>
+        <w:rPr>
+          <w:lang w:val="it-IT"/>
+        </w:rPr>
+        <w:t>Ažuriranje ponude (promjena artikala, promjena cijena itd.)</w:t>
+      </w:r>
+    </w:p>
+    <w:p>
+      <w:pPr>
+        <w:pStyle w:val="ListParagraph"/>
+        <w:numPr>
+          <w:ilvl w:val="0"/>
+          <w:numId w:val="2"/>
+        </w:numPr>
+        <w:jc w:val="both"/>
+        <w:rPr>
+          <w:lang w:val="it-IT"/>
+        </w:rPr>
+      </w:pPr>
+      <w:r>
+        <w:rPr>
+          <w:lang w:val="it-IT"/>
+        </w:rPr>
+        <w:t>Rezervacija određenog artikla s ciljem kupovine u narednih 5 dana</w:t>
+      </w:r>
+    </w:p>
+    <w:p>
+      <w:pPr>
+        <w:pStyle w:val="ListParagraph"/>
+        <w:numPr>
+          <w:ilvl w:val="0"/>
+          <w:numId w:val="2"/>
+        </w:numPr>
+        <w:jc w:val="both"/>
+        <w:rPr>
+          <w:lang w:val="it-IT"/>
+        </w:rPr>
+      </w:pPr>
+      <w:r>
+        <w:rPr>
+          <w:lang w:val="it-IT"/>
+        </w:rPr>
+        <w:t>Narudžba artikla preko interneta</w:t>
+      </w:r>
+    </w:p>
+    <w:p>
+      <w:pPr>
+        <w:pStyle w:val="ListParagraph"/>
+        <w:numPr>
+          <w:ilvl w:val="0"/>
+          <w:numId w:val="2"/>
+        </w:numPr>
+        <w:jc w:val="both"/>
+        <w:rPr>
+          <w:lang w:val="it-IT"/>
+        </w:rPr>
+      </w:pPr>
+      <w:r>
+        <w:rPr>
+          <w:lang w:val="it-IT"/>
+        </w:rPr>
+        <w:t>Dostava artikla na kućnu adresu</w:t>
+      </w:r>
+    </w:p>
+    <w:p>
+      <w:pPr>
+        <w:pStyle w:val="ListParagraph"/>
+        <w:numPr>
+          <w:ilvl w:val="0"/>
+          <w:numId w:val="2"/>
+        </w:numPr>
+        <w:jc w:val="both"/>
+        <w:rPr>
+          <w:lang w:val="it-IT"/>
+        </w:rPr>
+      </w:pPr>
+      <w:r>
+        <w:rPr>
+          <w:lang w:val="it-IT"/>
+        </w:rPr>
+        <w:t>Zakazivanje sastanka sa vlasnikom muzičkog studija preko forme na aplikaciji</w:t>
+      </w:r>
+    </w:p>
+    <w:p>
+      <w:pPr>
+        <w:pStyle w:val="ListParagraph"/>
+        <w:numPr>
+          <w:ilvl w:val="0"/>
+          <w:numId w:val="2"/>
+        </w:numPr>
+        <w:jc w:val="both"/>
+        <w:rPr>
+          <w:lang w:val="it-IT"/>
+        </w:rPr>
+      </w:pPr>
+      <w:r>
+        <w:rPr>
+          <w:lang w:val="it-IT"/>
+        </w:rPr>
+        <w:t>Evidencija o sastancima sa klijentima i drugim važnim događajima za rad muzičkog studija (kalendar rada)</w:t>
+      </w:r>
+    </w:p>
+    <w:p>
+      <w:pPr>
+        <w:pStyle w:val="ListParagraph"/>
+        <w:numPr>
+          <w:ilvl w:val="0"/>
+          <w:numId w:val="2"/>
+        </w:numPr>
+        <w:jc w:val="both"/>
+      </w:pPr>
+      <w:r>
+        <w:t>Mogućnost plaćanja putem bankovne kartice (preko eksternog uređaja)</w:t>
+      </w:r>
+    </w:p>
+    <w:p>
+      <w:pPr>
+        <w:pStyle w:val="ListParagraph"/>
+        <w:numPr>
+          <w:ilvl w:val="0"/>
+          <w:numId w:val="2"/>
+        </w:numPr>
+        <w:jc w:val="both"/>
+      </w:pPr>
+      <w:r>
+        <w:t>Ažuriranje o stanjima zaliha – promjena stanja zaliha (uklanjanje nekog proizvoda iz ponude, stavljanje nekog proizvoda u ponudu), upozorenje da je stanje zalihe nekog proizvoda niska</w:t>
+      </w:r>
+    </w:p>
+    <w:p>
+      <w:pPr>
+        <w:pStyle w:val="ListParagraph"/>
+        <w:numPr>
+          <w:ilvl w:val="0"/>
+          <w:numId w:val="2"/>
+        </w:numPr>
+        <w:jc w:val="both"/>
+      </w:pPr>
+      <w:r>
+        <w:t>Obračun usluga i naplaćivanje</w:t>
+      </w:r>
+    </w:p>
+    <w:p>
+      <w:pPr>
+        <w:pStyle w:val="ListParagraph"/>
+        <w:numPr>
+          <w:ilvl w:val="0"/>
+          <w:numId w:val="2"/>
+        </w:numPr>
+        <w:jc w:val="both"/>
+      </w:pPr>
+      <w:r>
+        <w:t>Mogućnost laganog pristupa svim klijentima informacijama o muzičkom studiju</w:t>
+      </w:r>
+      <w:r>
+        <w:t xml:space="preserve">, radu, kontakt kao i FAQ </w:t>
+      </w:r>
+      <w:r>
+        <w:t>o studiju</w:t>
+      </w:r>
+    </w:p>
+    <w:p>
+      <w:pPr>
+        <w:pStyle w:val="Heading3"/>
+        <w:jc w:val="both"/>
+        <w:rPr>
+          <w:sz w:val="24"/>
+          <w:szCs w:val="24"/>
+          <w:u w:val="single"/>
+          <w:lang w:val="it-IT"/>
+        </w:rPr>
+      </w:pPr>
+      <w:r>
+        <w:rPr>
+          <w:sz w:val="24"/>
+          <w:szCs w:val="24"/>
+          <w:u w:val="single"/>
+          <w:lang w:val="it-IT"/>
+        </w:rPr>
+        <w:t>Akteri</w:t>
+      </w:r>
+    </w:p>
+    <w:p>
+      <w:pPr>
+        <w:jc w:val="both"/>
+        <w:rPr>
+          <w:lang w:val="it-IT"/>
+        </w:rPr>
+      </w:pPr>
+    </w:p>
+    <w:p>
+      <w:pPr>
+        <w:pStyle w:val="ListParagraph"/>
+        <w:numPr>
+          <w:ilvl w:val="0"/>
+          <w:numId w:val="3"/>
+        </w:numPr>
+        <w:jc w:val="both"/>
+        <w:rPr>
+          <w:lang w:val="it-IT"/>
+        </w:rPr>
+      </w:pPr>
+      <w:r>
+        <w:rPr>
+          <w:lang w:val="it-IT"/>
+        </w:rPr>
+        <w:t>Klijent (1., 2., 4., 5., 7., 9.</w:t>
+      </w:r>
+      <w:r>
+        <w:rPr>
+          <w:lang w:val="it-IT"/>
+        </w:rPr>
+        <w:t>, 12.</w:t>
+      </w:r>
+      <w:r>
+        <w:rPr>
+          <w:lang w:val="it-IT"/>
+        </w:rPr>
+        <w:t>)</w:t>
+      </w:r>
+    </w:p>
+    <w:p>
+      <w:pPr>
+        <w:pStyle w:val="ListParagraph"/>
+        <w:numPr>
+          <w:ilvl w:val="0"/>
+          <w:numId w:val="3"/>
+        </w:numPr>
+        <w:jc w:val="both"/>
+        <w:rPr>
+          <w:lang w:val="it-IT"/>
+        </w:rPr>
+      </w:pPr>
+      <w:r>
+        <w:rPr>
+          <w:lang w:val="it-IT"/>
+        </w:rPr>
+        <w:t>Uposlenik (3., 8., 10., 11.,)</w:t>
+      </w:r>
+    </w:p>
+    <w:p>
+      <w:pPr>
+        <w:pStyle w:val="ListParagraph"/>
+        <w:numPr>
+          <w:ilvl w:val="0"/>
+          <w:numId w:val="3"/>
+        </w:numPr>
+        <w:jc w:val="both"/>
+        <w:rPr>
+          <w:lang w:val="it-IT"/>
+        </w:rPr>
+      </w:pPr>
+      <w:r>
+        <w:rPr>
+          <w:lang w:val="it-IT"/>
+        </w:rPr>
+        <w:t>Dostavljač (6., 10.)</w:t>
+      </w:r>
+    </w:p>
+    <w:p>
+      <w:pPr>
+        <w:pStyle w:val="ListParagraph"/>
+        <w:numPr>
+          <w:ilvl w:val="0"/>
+          <w:numId w:val="3"/>
+        </w:numPr>
+        <w:jc w:val="both"/>
+        <w:rPr>
+          <w:lang w:val="it-IT"/>
+        </w:rPr>
+      </w:pPr>
+      <w:r>
+        <w:rPr>
+          <w:lang w:val="it-IT"/>
+        </w:rPr>
+        <w:t>Vlasnik (3., 7., 8., 10.)</w:t>
       </w:r>
     </w:p>
     <w:p/>
-    <w:p>
-      <w:r>
-        <w:t xml:space="preserve">Kada putem </w:t>
-      </w:r>
-      <w:r>
-        <w:t>interfejsa</w:t>
-      </w:r>
-      <w:r>
-        <w:t xml:space="preserve"> klijent odluči koji artikal</w:t>
-      </w:r>
-      <w:r>
-        <w:t xml:space="preserve"> želi</w:t>
-      </w:r>
-      <w:r>
-        <w:t xml:space="preserve"> </w:t>
-      </w:r>
-      <w:r>
-        <w:t>naručiti,</w:t>
-      </w:r>
-      <w:r>
-        <w:t xml:space="preserve"> po</w:t>
-      </w:r>
-      <w:r>
-        <w:t xml:space="preserve">trebno je da </w:t>
-      </w:r>
-      <w:r>
-        <w:t>upiše</w:t>
-      </w:r>
-      <w:r>
-        <w:t xml:space="preserve"> podatke o adresi na koju će</w:t>
-      </w:r>
-      <w:r>
-        <w:t xml:space="preserve"> </w:t>
-      </w:r>
-      <w:r>
-        <w:t>kupljeni proizvod</w:t>
-      </w:r>
-      <w:r>
-        <w:t xml:space="preserve"> stići,</w:t>
-      </w:r>
-      <w:r>
-        <w:t xml:space="preserve"> kontakt telefon</w:t>
-      </w:r>
-      <w:r>
-        <w:t>,</w:t>
-      </w:r>
-      <w:r>
-        <w:t xml:space="preserve"> te </w:t>
-      </w:r>
-      <w:r>
-        <w:t xml:space="preserve">svoje </w:t>
-      </w:r>
-      <w:r>
-        <w:t>ime i pr</w:t>
-      </w:r>
-      <w:r>
-        <w:t>ezime.</w:t>
-      </w:r>
-    </w:p>
-    <w:p>
-      <w:r>
-        <w:t>U</w:t>
-      </w:r>
-      <w:r>
-        <w:t xml:space="preserve">koliko je </w:t>
-      </w:r>
-      <w:r>
-        <w:t xml:space="preserve">klijent </w:t>
-      </w:r>
-      <w:r>
-        <w:t xml:space="preserve">rezervisao neki </w:t>
-      </w:r>
-      <w:r>
-        <w:t>proizvod, njemu se daje rok od 5 dana da izvrši kupovinu artikla. U</w:t>
-      </w:r>
-      <w:r>
-        <w:t xml:space="preserve"> slučaju da se klijent nakon</w:t>
-      </w:r>
-      <w:r>
-        <w:t xml:space="preserve"> isteka navedenog roka ne pojavi, rezervacija se poništava</w:t>
-      </w:r>
-      <w:r>
-        <w:t>.</w:t>
-      </w:r>
-    </w:p>
     <w:p/>
     <w:p>
       <w:pPr>
-        <w:pStyle w:val="Heading3"/>
-      </w:pPr>
-      <w:r>
-        <w:rPr>
-          <w:u w:val="single"/>
-        </w:rPr>
-        <w:t>Realizacija ostalih usluga</w:t>
-      </w:r>
-    </w:p>
-    <w:p/>
-    <w:p>
-      <w:r>
-        <w:t>Nakon što je klijent popunio formular i odab</w:t>
-      </w:r>
-      <w:r>
-        <w:t>rao termin koji mu odgovara, njegov sastanak se uvodi u evidenciju za zakazane sastanke.</w:t>
-      </w:r>
-      <w:r>
-        <w:t xml:space="preserve"> </w:t>
-      </w:r>
-      <w:r>
-        <w:t>Klijent telefonom može da otkaže zakazani sastanak.</w:t>
-      </w:r>
-    </w:p>
-    <w:p>
-      <w:r>
-        <w:t>Nakon sastanka klijent se dogovara sa upravom muzičkog studija o radu u narednom periodu i terminima realizacije samih usluga, a te termine poslodavac unosi u svoj kalendar putem interfejsa.</w:t>
-      </w:r>
-    </w:p>
-    <w:p>
-      <w:r>
-        <w:t>Po završetku poslovanja sa klijentom</w:t>
-      </w:r>
+        <w:jc w:val="both"/>
+      </w:pPr>
+    </w:p>
+    <w:p>
+      <w:pPr>
+        <w:jc w:val="both"/>
+      </w:pPr>
+    </w:p>
+    <w:p>
+      <w:pPr>
+        <w:jc w:val="both"/>
+      </w:pPr>
       <w:bookmarkStart w:id="0" w:name="_GoBack"/>
       <w:bookmarkEnd w:id="0"/>
-      <w:r>
-        <w:t xml:space="preserve"> vrši se obračun usluga </w:t>
-      </w:r>
-      <w:r>
-        <w:t>i</w:t>
-      </w:r>
-      <w:r>
-        <w:t xml:space="preserve"> plaćanje.</w:t>
-      </w:r>
-    </w:p>
-    <w:p/>
+    </w:p>
     <w:sectPr>
-      <w:headerReference w:type="default" r:id="rId7"/>
-      <w:footerReference w:type="default" r:id="rId8"/>
+      <w:headerReference w:type="default" r:id="rId8"/>
+      <w:footerReference w:type="default" r:id="rId9"/>
       <w:pgSz w:w="12247" w:h="15819"/>
       <w:pgMar w:top="1440" w:right="1800" w:bottom="1440" w:left="1800" w:header="708" w:footer="708" w:gutter="0"/>
       <w:cols w:space="720"/>
@@ -772,7 +1694,7 @@
                               <w:noProof/>
                               <w:sz w:val="18"/>
                             </w:rPr>
-                            <w:t>2</w:t>
+                            <w:t>3</w:t>
                           </w:r>
                           <w:r>
                             <w:rPr>
@@ -837,7 +1759,7 @@
                         <w:noProof/>
                         <w:sz w:val="18"/>
                       </w:rPr>
-                      <w:t>2</w:t>
+                      <w:t>3</w:t>
                     </w:r>
                     <w:r>
                       <w:rPr>
@@ -885,6 +1807,332 @@
     </w:pPr>
   </w:p>
 </w:hdr>
+</file>
+
+<file path=word/numbering.xml><?xml version="1.0" encoding="utf-8"?>
+<w:numbering xmlns:wpc="http://schemas.microsoft.com/office/word/2010/wordprocessingCanvas" xmlns:mc="http://schemas.openxmlformats.org/markup-compatibility/2006" xmlns:o="urn:schemas-microsoft-com:office:office" xmlns:r="http://schemas.openxmlformats.org/officeDocument/2006/relationships" xmlns:m="http://schemas.openxmlformats.org/officeDocument/2006/math" xmlns:v="urn:schemas-microsoft-com:vml" xmlns:wp14="http://schemas.microsoft.com/office/word/2010/wordprocessingDrawing" xmlns:wp="http://schemas.openxmlformats.org/drawingml/2006/wordprocessingDrawing" xmlns:w10="urn:schemas-microsoft-com:office:word" xmlns:w="http://schemas.openxmlformats.org/wordprocessingml/2006/main" xmlns:w14="http://schemas.microsoft.com/office/word/2010/wordml" xmlns:wpg="http://schemas.microsoft.com/office/word/2010/wordprocessingGroup" xmlns:wpi="http://schemas.microsoft.com/office/word/2010/wordprocessingInk" xmlns:wne="http://schemas.microsoft.com/office/word/2006/wordml" xmlns:wps="http://schemas.microsoft.com/office/word/2010/wordprocessingShape" mc:Ignorable="w14 wp14">
+  <w:abstractNum w:abstractNumId="0">
+    <w:nsid w:val="271B742E"/>
+    <w:multiLevelType w:val="hybridMultilevel"/>
+    <w:tmpl w:val="9F7AADEC"/>
+    <w:lvl w:ilvl="0" w:tplc="04090001">
+      <w:start w:val="1"/>
+      <w:numFmt w:val="bullet"/>
+      <w:lvlText w:val=""/>
+      <w:lvlJc w:val="left"/>
+      <w:pPr>
+        <w:ind w:left="720" w:hanging="360"/>
+      </w:pPr>
+      <w:rPr>
+        <w:rFonts w:ascii="Symbol" w:hAnsi="Symbol" w:hint="default"/>
+      </w:rPr>
+    </w:lvl>
+    <w:lvl w:ilvl="1" w:tplc="04090003" w:tentative="1">
+      <w:start w:val="1"/>
+      <w:numFmt w:val="bullet"/>
+      <w:lvlText w:val="o"/>
+      <w:lvlJc w:val="left"/>
+      <w:pPr>
+        <w:ind w:left="1440" w:hanging="360"/>
+      </w:pPr>
+      <w:rPr>
+        <w:rFonts w:ascii="Courier New" w:hAnsi="Courier New" w:cs="Courier New" w:hint="default"/>
+      </w:rPr>
+    </w:lvl>
+    <w:lvl w:ilvl="2" w:tplc="04090005" w:tentative="1">
+      <w:start w:val="1"/>
+      <w:numFmt w:val="bullet"/>
+      <w:lvlText w:val=""/>
+      <w:lvlJc w:val="left"/>
+      <w:pPr>
+        <w:ind w:left="2160" w:hanging="360"/>
+      </w:pPr>
+      <w:rPr>
+        <w:rFonts w:ascii="Wingdings" w:hAnsi="Wingdings" w:hint="default"/>
+      </w:rPr>
+    </w:lvl>
+    <w:lvl w:ilvl="3" w:tplc="04090001" w:tentative="1">
+      <w:start w:val="1"/>
+      <w:numFmt w:val="bullet"/>
+      <w:lvlText w:val=""/>
+      <w:lvlJc w:val="left"/>
+      <w:pPr>
+        <w:ind w:left="2880" w:hanging="360"/>
+      </w:pPr>
+      <w:rPr>
+        <w:rFonts w:ascii="Symbol" w:hAnsi="Symbol" w:hint="default"/>
+      </w:rPr>
+    </w:lvl>
+    <w:lvl w:ilvl="4" w:tplc="04090003" w:tentative="1">
+      <w:start w:val="1"/>
+      <w:numFmt w:val="bullet"/>
+      <w:lvlText w:val="o"/>
+      <w:lvlJc w:val="left"/>
+      <w:pPr>
+        <w:ind w:left="3600" w:hanging="360"/>
+      </w:pPr>
+      <w:rPr>
+        <w:rFonts w:ascii="Courier New" w:hAnsi="Courier New" w:cs="Courier New" w:hint="default"/>
+      </w:rPr>
+    </w:lvl>
+    <w:lvl w:ilvl="5" w:tplc="04090005" w:tentative="1">
+      <w:start w:val="1"/>
+      <w:numFmt w:val="bullet"/>
+      <w:lvlText w:val=""/>
+      <w:lvlJc w:val="left"/>
+      <w:pPr>
+        <w:ind w:left="4320" w:hanging="360"/>
+      </w:pPr>
+      <w:rPr>
+        <w:rFonts w:ascii="Wingdings" w:hAnsi="Wingdings" w:hint="default"/>
+      </w:rPr>
+    </w:lvl>
+    <w:lvl w:ilvl="6" w:tplc="04090001" w:tentative="1">
+      <w:start w:val="1"/>
+      <w:numFmt w:val="bullet"/>
+      <w:lvlText w:val=""/>
+      <w:lvlJc w:val="left"/>
+      <w:pPr>
+        <w:ind w:left="5040" w:hanging="360"/>
+      </w:pPr>
+      <w:rPr>
+        <w:rFonts w:ascii="Symbol" w:hAnsi="Symbol" w:hint="default"/>
+      </w:rPr>
+    </w:lvl>
+    <w:lvl w:ilvl="7" w:tplc="04090003" w:tentative="1">
+      <w:start w:val="1"/>
+      <w:numFmt w:val="bullet"/>
+      <w:lvlText w:val="o"/>
+      <w:lvlJc w:val="left"/>
+      <w:pPr>
+        <w:ind w:left="5760" w:hanging="360"/>
+      </w:pPr>
+      <w:rPr>
+        <w:rFonts w:ascii="Courier New" w:hAnsi="Courier New" w:cs="Courier New" w:hint="default"/>
+      </w:rPr>
+    </w:lvl>
+    <w:lvl w:ilvl="8" w:tplc="04090005" w:tentative="1">
+      <w:start w:val="1"/>
+      <w:numFmt w:val="bullet"/>
+      <w:lvlText w:val=""/>
+      <w:lvlJc w:val="left"/>
+      <w:pPr>
+        <w:ind w:left="6480" w:hanging="360"/>
+      </w:pPr>
+      <w:rPr>
+        <w:rFonts w:ascii="Wingdings" w:hAnsi="Wingdings" w:hint="default"/>
+      </w:rPr>
+    </w:lvl>
+  </w:abstractNum>
+  <w:abstractNum w:abstractNumId="1">
+    <w:nsid w:val="74547875"/>
+    <w:multiLevelType w:val="hybridMultilevel"/>
+    <w:tmpl w:val="D7E61CB6"/>
+    <w:lvl w:ilvl="0" w:tplc="0409000F">
+      <w:start w:val="1"/>
+      <w:numFmt w:val="decimal"/>
+      <w:lvlText w:val="%1."/>
+      <w:lvlJc w:val="left"/>
+      <w:pPr>
+        <w:ind w:left="720" w:hanging="360"/>
+      </w:pPr>
+    </w:lvl>
+    <w:lvl w:ilvl="1" w:tplc="04090019" w:tentative="1">
+      <w:start w:val="1"/>
+      <w:numFmt w:val="lowerLetter"/>
+      <w:lvlText w:val="%2."/>
+      <w:lvlJc w:val="left"/>
+      <w:pPr>
+        <w:ind w:left="1440" w:hanging="360"/>
+      </w:pPr>
+    </w:lvl>
+    <w:lvl w:ilvl="2" w:tplc="0409001B" w:tentative="1">
+      <w:start w:val="1"/>
+      <w:numFmt w:val="lowerRoman"/>
+      <w:lvlText w:val="%3."/>
+      <w:lvlJc w:val="right"/>
+      <w:pPr>
+        <w:ind w:left="2160" w:hanging="180"/>
+      </w:pPr>
+    </w:lvl>
+    <w:lvl w:ilvl="3" w:tplc="0409000F" w:tentative="1">
+      <w:start w:val="1"/>
+      <w:numFmt w:val="decimal"/>
+      <w:lvlText w:val="%4."/>
+      <w:lvlJc w:val="left"/>
+      <w:pPr>
+        <w:ind w:left="2880" w:hanging="360"/>
+      </w:pPr>
+    </w:lvl>
+    <w:lvl w:ilvl="4" w:tplc="04090019" w:tentative="1">
+      <w:start w:val="1"/>
+      <w:numFmt w:val="lowerLetter"/>
+      <w:lvlText w:val="%5."/>
+      <w:lvlJc w:val="left"/>
+      <w:pPr>
+        <w:ind w:left="3600" w:hanging="360"/>
+      </w:pPr>
+    </w:lvl>
+    <w:lvl w:ilvl="5" w:tplc="0409001B" w:tentative="1">
+      <w:start w:val="1"/>
+      <w:numFmt w:val="lowerRoman"/>
+      <w:lvlText w:val="%6."/>
+      <w:lvlJc w:val="right"/>
+      <w:pPr>
+        <w:ind w:left="4320" w:hanging="180"/>
+      </w:pPr>
+    </w:lvl>
+    <w:lvl w:ilvl="6" w:tplc="0409000F" w:tentative="1">
+      <w:start w:val="1"/>
+      <w:numFmt w:val="decimal"/>
+      <w:lvlText w:val="%7."/>
+      <w:lvlJc w:val="left"/>
+      <w:pPr>
+        <w:ind w:left="5040" w:hanging="360"/>
+      </w:pPr>
+    </w:lvl>
+    <w:lvl w:ilvl="7" w:tplc="04090019" w:tentative="1">
+      <w:start w:val="1"/>
+      <w:numFmt w:val="lowerLetter"/>
+      <w:lvlText w:val="%8."/>
+      <w:lvlJc w:val="left"/>
+      <w:pPr>
+        <w:ind w:left="5760" w:hanging="360"/>
+      </w:pPr>
+    </w:lvl>
+    <w:lvl w:ilvl="8" w:tplc="0409001B" w:tentative="1">
+      <w:start w:val="1"/>
+      <w:numFmt w:val="lowerRoman"/>
+      <w:lvlText w:val="%9."/>
+      <w:lvlJc w:val="right"/>
+      <w:pPr>
+        <w:ind w:left="6480" w:hanging="180"/>
+      </w:pPr>
+    </w:lvl>
+  </w:abstractNum>
+  <w:abstractNum w:abstractNumId="2">
+    <w:nsid w:val="79935699"/>
+    <w:multiLevelType w:val="hybridMultilevel"/>
+    <w:tmpl w:val="D9808ACE"/>
+    <w:lvl w:ilvl="0" w:tplc="04090001">
+      <w:start w:val="1"/>
+      <w:numFmt w:val="bullet"/>
+      <w:lvlText w:val=""/>
+      <w:lvlJc w:val="left"/>
+      <w:pPr>
+        <w:ind w:left="720" w:hanging="360"/>
+      </w:pPr>
+      <w:rPr>
+        <w:rFonts w:ascii="Symbol" w:hAnsi="Symbol" w:hint="default"/>
+      </w:rPr>
+    </w:lvl>
+    <w:lvl w:ilvl="1" w:tplc="04090003" w:tentative="1">
+      <w:start w:val="1"/>
+      <w:numFmt w:val="bullet"/>
+      <w:lvlText w:val="o"/>
+      <w:lvlJc w:val="left"/>
+      <w:pPr>
+        <w:ind w:left="1440" w:hanging="360"/>
+      </w:pPr>
+      <w:rPr>
+        <w:rFonts w:ascii="Courier New" w:hAnsi="Courier New" w:cs="Courier New" w:hint="default"/>
+      </w:rPr>
+    </w:lvl>
+    <w:lvl w:ilvl="2" w:tplc="04090005" w:tentative="1">
+      <w:start w:val="1"/>
+      <w:numFmt w:val="bullet"/>
+      <w:lvlText w:val=""/>
+      <w:lvlJc w:val="left"/>
+      <w:pPr>
+        <w:ind w:left="2160" w:hanging="360"/>
+      </w:pPr>
+      <w:rPr>
+        <w:rFonts w:ascii="Wingdings" w:hAnsi="Wingdings" w:hint="default"/>
+      </w:rPr>
+    </w:lvl>
+    <w:lvl w:ilvl="3" w:tplc="04090001" w:tentative="1">
+      <w:start w:val="1"/>
+      <w:numFmt w:val="bullet"/>
+      <w:lvlText w:val=""/>
+      <w:lvlJc w:val="left"/>
+      <w:pPr>
+        <w:ind w:left="2880" w:hanging="360"/>
+      </w:pPr>
+      <w:rPr>
+        <w:rFonts w:ascii="Symbol" w:hAnsi="Symbol" w:hint="default"/>
+      </w:rPr>
+    </w:lvl>
+    <w:lvl w:ilvl="4" w:tplc="04090003" w:tentative="1">
+      <w:start w:val="1"/>
+      <w:numFmt w:val="bullet"/>
+      <w:lvlText w:val="o"/>
+      <w:lvlJc w:val="left"/>
+      <w:pPr>
+        <w:ind w:left="3600" w:hanging="360"/>
+      </w:pPr>
+      <w:rPr>
+        <w:rFonts w:ascii="Courier New" w:hAnsi="Courier New" w:cs="Courier New" w:hint="default"/>
+      </w:rPr>
+    </w:lvl>
+    <w:lvl w:ilvl="5" w:tplc="04090005" w:tentative="1">
+      <w:start w:val="1"/>
+      <w:numFmt w:val="bullet"/>
+      <w:lvlText w:val=""/>
+      <w:lvlJc w:val="left"/>
+      <w:pPr>
+        <w:ind w:left="4320" w:hanging="360"/>
+      </w:pPr>
+      <w:rPr>
+        <w:rFonts w:ascii="Wingdings" w:hAnsi="Wingdings" w:hint="default"/>
+      </w:rPr>
+    </w:lvl>
+    <w:lvl w:ilvl="6" w:tplc="04090001" w:tentative="1">
+      <w:start w:val="1"/>
+      <w:numFmt w:val="bullet"/>
+      <w:lvlText w:val=""/>
+      <w:lvlJc w:val="left"/>
+      <w:pPr>
+        <w:ind w:left="5040" w:hanging="360"/>
+      </w:pPr>
+      <w:rPr>
+        <w:rFonts w:ascii="Symbol" w:hAnsi="Symbol" w:hint="default"/>
+      </w:rPr>
+    </w:lvl>
+    <w:lvl w:ilvl="7" w:tplc="04090003" w:tentative="1">
+      <w:start w:val="1"/>
+      <w:numFmt w:val="bullet"/>
+      <w:lvlText w:val="o"/>
+      <w:lvlJc w:val="left"/>
+      <w:pPr>
+        <w:ind w:left="5760" w:hanging="360"/>
+      </w:pPr>
+      <w:rPr>
+        <w:rFonts w:ascii="Courier New" w:hAnsi="Courier New" w:cs="Courier New" w:hint="default"/>
+      </w:rPr>
+    </w:lvl>
+    <w:lvl w:ilvl="8" w:tplc="04090005" w:tentative="1">
+      <w:start w:val="1"/>
+      <w:numFmt w:val="bullet"/>
+      <w:lvlText w:val=""/>
+      <w:lvlJc w:val="left"/>
+      <w:pPr>
+        <w:ind w:left="6480" w:hanging="360"/>
+      </w:pPr>
+      <w:rPr>
+        <w:rFonts w:ascii="Wingdings" w:hAnsi="Wingdings" w:hint="default"/>
+      </w:rPr>
+    </w:lvl>
+  </w:abstractNum>
+  <w:num w:numId="1">
+    <w:abstractNumId w:val="2"/>
+  </w:num>
+  <w:num w:numId="2">
+    <w:abstractNumId w:val="1"/>
+  </w:num>
+  <w:num w:numId="3">
+    <w:abstractNumId w:val="0"/>
+  </w:num>
+</w:numbering>
 </file>
 
 <file path=word/styles.xml><?xml version="1.0" encoding="utf-8"?>
@@ -1355,6 +2603,17 @@
       <w:sz w:val="18"/>
       <w:szCs w:val="18"/>
     </w:rPr>
+  </w:style>
+  <w:style w:type="paragraph" w:styleId="ListParagraph">
+    <w:name w:val="List Paragraph"/>
+    <w:basedOn w:val="Normal"/>
+    <w:uiPriority w:val="34"/>
+    <w:qFormat/>
+    <w:rsid w:val="00B248E2"/>
+    <w:pPr>
+      <w:ind w:left="720"/>
+      <w:contextualSpacing/>
+    </w:pPr>
   </w:style>
 </w:styles>
 </file>
@@ -1827,6 +3086,17 @@
       <w:sz w:val="18"/>
       <w:szCs w:val="18"/>
     </w:rPr>
+  </w:style>
+  <w:style w:type="paragraph" w:styleId="ListParagraph">
+    <w:name w:val="List Paragraph"/>
+    <w:basedOn w:val="Normal"/>
+    <w:uiPriority w:val="34"/>
+    <w:qFormat/>
+    <w:rsid w:val="00B248E2"/>
+    <w:pPr>
+      <w:ind w:left="720"/>
+      <w:contextualSpacing/>
+    </w:pPr>
   </w:style>
 </w:styles>
 </file>

</xml_diff>